<commit_message>
Pridany link do dokumentacie, prezentacia
</commit_message>
<xml_diff>
--- a/documentation/Documentation.docx
+++ b/documentation/Documentation.docx
@@ -1490,7 +1490,18 @@
         <w:t>me</w:t>
       </w:r>
       <w:r>
-        <w:t xml:space="preserve"> z oficiálnej stránky prevádzkovanej Ministerstvom investícií, regionálneho rozvoja a informatizácie Slovenskej republiky. Dáta sú dostupné na adrese https://data.korona.gov.sk/ a poskytujú informácie z rôznych kategórií, ktoré sa týkajú COVID</w:t>
+        <w:t xml:space="preserve"> z oficiálnej stránky prevádzkovanej Ministerstvom investícií, regionálneho rozvoja a informatizácie Slovenskej republiky. Dáta sú dostupné na adrese </w:t>
+      </w:r>
+      <w:hyperlink r:id="rId12" w:history="1">
+        <w:r>
+          <w:rPr>
+            <w:rStyle w:val="Hyperlink"/>
+          </w:rPr>
+          <w:t>data.korona.gov.sk</w:t>
+        </w:r>
+      </w:hyperlink>
+      <w:r>
+        <w:t xml:space="preserve"> a poskytujú informácie z rôznych kategórií, ktoré sa týkajú COVID</w:t>
       </w:r>
       <w:r>
         <w:t>-19</w:t>
@@ -1666,7 +1677,7 @@
                     </pic:cNvPicPr>
                   </pic:nvPicPr>
                   <pic:blipFill>
-                    <a:blip r:embed="rId12" cstate="print">
+                    <a:blip r:embed="rId13" cstate="print">
                       <a:extLst>
                         <a:ext uri="{28A0092B-C50C-407E-A947-70E740481C1C}">
                           <a14:useLocalDpi xmlns:a14="http://schemas.microsoft.com/office/drawing/2010/main" val="0"/>
@@ -1791,7 +1802,7 @@
                     </pic:cNvPicPr>
                   </pic:nvPicPr>
                   <pic:blipFill>
-                    <a:blip r:embed="rId13">
+                    <a:blip r:embed="rId14">
                       <a:extLst>
                         <a:ext uri="{28A0092B-C50C-407E-A947-70E740481C1C}">
                           <a14:useLocalDpi xmlns:a14="http://schemas.microsoft.com/office/drawing/2010/main" val="0"/>
@@ -1858,7 +1869,7 @@
                     </pic:cNvPicPr>
                   </pic:nvPicPr>
                   <pic:blipFill>
-                    <a:blip r:embed="rId14">
+                    <a:blip r:embed="rId15">
                       <a:extLst>
                         <a:ext uri="{28A0092B-C50C-407E-A947-70E740481C1C}">
                           <a14:useLocalDpi xmlns:a14="http://schemas.microsoft.com/office/drawing/2010/main" val="0"/>
@@ -1929,7 +1940,7 @@
                     </pic:cNvPicPr>
                   </pic:nvPicPr>
                   <pic:blipFill>
-                    <a:blip r:embed="rId15">
+                    <a:blip r:embed="rId16">
                       <a:extLst>
                         <a:ext uri="{28A0092B-C50C-407E-A947-70E740481C1C}">
                           <a14:useLocalDpi xmlns:a14="http://schemas.microsoft.com/office/drawing/2010/main" val="0"/>
@@ -2023,7 +2034,7 @@
                     </pic:cNvPicPr>
                   </pic:nvPicPr>
                   <pic:blipFill>
-                    <a:blip r:embed="rId16">
+                    <a:blip r:embed="rId17">
                       <a:extLst>
                         <a:ext uri="{28A0092B-C50C-407E-A947-70E740481C1C}">
                           <a14:useLocalDpi xmlns:a14="http://schemas.microsoft.com/office/drawing/2010/main" val="0"/>
@@ -2137,7 +2148,7 @@
                     <pic:cNvPicPr/>
                   </pic:nvPicPr>
                   <pic:blipFill>
-                    <a:blip r:embed="rId17"/>
+                    <a:blip r:embed="rId18"/>
                     <a:stretch>
                       <a:fillRect/>
                     </a:stretch>
@@ -2209,7 +2220,7 @@
                     <pic:cNvPicPr/>
                   </pic:nvPicPr>
                   <pic:blipFill>
-                    <a:blip r:embed="rId18"/>
+                    <a:blip r:embed="rId19"/>
                     <a:stretch>
                       <a:fillRect/>
                     </a:stretch>
@@ -2269,7 +2280,7 @@
                     <pic:cNvPicPr/>
                   </pic:nvPicPr>
                   <pic:blipFill>
-                    <a:blip r:embed="rId19"/>
+                    <a:blip r:embed="rId20"/>
                     <a:stretch>
                       <a:fillRect/>
                     </a:stretch>
@@ -2407,57 +2418,6 @@
       <w:r>
         <w:t xml:space="preserve"> overené a voľne dostupné dáta z webovej domény </w:t>
       </w:r>
-      <w:hyperlink r:id="rId20" w:history="1">
-        <w:r>
-          <w:rPr>
-            <w:rStyle w:val="Hyperlink"/>
-          </w:rPr>
-          <w:t>data.korona.gov.sk</w:t>
-        </w:r>
-      </w:hyperlink>
-      <w:r>
-        <w:t xml:space="preserve">, ktorá je poskytovaná Ministerstvom investícií, regionálneho rozvoja a informatizácie Slovenskej republiky. Služba je spustená na platforme IBM </w:t>
-      </w:r>
-      <w:proofErr w:type="spellStart"/>
-      <w:r>
-        <w:t>Cloud</w:t>
-      </w:r>
-      <w:proofErr w:type="spellEnd"/>
-      <w:r>
-        <w:t>. Služba</w:t>
-      </w:r>
-      <w:r>
-        <w:t xml:space="preserve"> taktiež</w:t>
-      </w:r>
-      <w:r>
-        <w:t xml:space="preserve"> využíva </w:t>
-      </w:r>
-      <w:r>
-        <w:t>službu „</w:t>
-      </w:r>
-      <w:proofErr w:type="spellStart"/>
-      <w:r>
-        <w:fldChar w:fldCharType="begin"/>
-      </w:r>
-      <w:r>
-        <w:instrText xml:space="preserve"> HYPERLINK "https://github.com/Rob--W/cors-anywhere" </w:instrText>
-      </w:r>
-      <w:r>
-        <w:fldChar w:fldCharType="separate"/>
-      </w:r>
-      <w:r>
-        <w:rPr>
-          <w:rStyle w:val="Hyperlink"/>
-        </w:rPr>
-        <w:t>cors-anywhere</w:t>
-      </w:r>
-      <w:proofErr w:type="spellEnd"/>
-      <w:r>
-        <w:fldChar w:fldCharType="end"/>
-      </w:r>
-      <w:r>
-        <w:t xml:space="preserve">“, ktorá beží súbežne s našou službou. Túto službu využívame pre získavanie dát z domény </w:t>
-      </w:r>
       <w:hyperlink r:id="rId21" w:history="1">
         <w:r>
           <w:rPr>
@@ -2467,6 +2427,57 @@
         </w:r>
       </w:hyperlink>
       <w:r>
+        <w:t xml:space="preserve">, ktorá je poskytovaná Ministerstvom investícií, regionálneho rozvoja a informatizácie Slovenskej republiky. Služba je spustená na platforme IBM </w:t>
+      </w:r>
+      <w:proofErr w:type="spellStart"/>
+      <w:r>
+        <w:t>Cloud</w:t>
+      </w:r>
+      <w:proofErr w:type="spellEnd"/>
+      <w:r>
+        <w:t>. Služba</w:t>
+      </w:r>
+      <w:r>
+        <w:t xml:space="preserve"> taktiež</w:t>
+      </w:r>
+      <w:r>
+        <w:t xml:space="preserve"> využíva </w:t>
+      </w:r>
+      <w:r>
+        <w:t>službu „</w:t>
+      </w:r>
+      <w:proofErr w:type="spellStart"/>
+      <w:r>
+        <w:fldChar w:fldCharType="begin"/>
+      </w:r>
+      <w:r>
+        <w:instrText xml:space="preserve"> HYPERLINK "https://github.com/Rob--W/cors-anywhere" </w:instrText>
+      </w:r>
+      <w:r>
+        <w:fldChar w:fldCharType="separate"/>
+      </w:r>
+      <w:r>
+        <w:rPr>
+          <w:rStyle w:val="Hyperlink"/>
+        </w:rPr>
+        <w:t>cors-anywhere</w:t>
+      </w:r>
+      <w:proofErr w:type="spellEnd"/>
+      <w:r>
+        <w:fldChar w:fldCharType="end"/>
+      </w:r>
+      <w:r>
+        <w:t xml:space="preserve">“, ktorá beží súbežne s našou službou. Túto službu využívame pre získavanie dát z domény </w:t>
+      </w:r>
+      <w:hyperlink r:id="rId22" w:history="1">
+        <w:r>
+          <w:rPr>
+            <w:rStyle w:val="Hyperlink"/>
+          </w:rPr>
+          <w:t>data.korona.gov.sk</w:t>
+        </w:r>
+      </w:hyperlink>
+      <w:r>
         <w:t xml:space="preserve"> bez porušenia prehliadačovej </w:t>
       </w:r>
       <w:proofErr w:type="spellStart"/>
@@ -2535,7 +2546,7 @@
       <w:r>
         <w:t xml:space="preserve">Služba prináša hodnotu najmä pre ľudí, ktorý chcú vidieť prehľad aktuálnej situácie ohľadom pandémie COVID-19 na území Slovenska na jednom mieste a v prívetivejšej forme. Vzhľadom na to by mohla služba generovať profit z návštevnosti webovej stránky napríklad zo zobrazovaných reklám, ktoré by nenarúšali používateľské rozhranie. Poprípade by mohla existovať aj forma bez reklám za jednorazový alebo mesačný poplatok ak by boli používatelia ochotní si za takúto službu zaplatiť. Vzhľadom na fakt, že získavané dáta ako aj využívaná služba </w:t>
       </w:r>
-      <w:hyperlink r:id="rId22" w:history="1">
+      <w:hyperlink r:id="rId23" w:history="1">
         <w:proofErr w:type="spellStart"/>
         <w:r>
           <w:rPr>
@@ -2596,15 +2607,26 @@
         <w:pStyle w:val="ListNumber"/>
       </w:pPr>
       <w:r>
-        <w:t>Funkčné DEMO služby je možné nájsť na adrese „“. Odporúčané je službu otvárať na zariadeniach so strednou až väčšou obrazovkou ( počítač, tablet ) v orientácií na šírku. Pre mobilné zariadenia s malou obrazovkou v orientácií na výšku nie je aplikácia dobre optimalizovaná a tým pádom neponúka plnohodnotný zážitok.</w:t>
+        <w:t xml:space="preserve">Funkčné DEMO služby je možné nájsť na adrese </w:t>
+      </w:r>
+      <w:hyperlink r:id="rId24" w:history="1">
+        <w:r>
+          <w:rPr>
+            <w:rStyle w:val="Hyperlink"/>
+          </w:rPr>
+          <w:t>169.51.203.137:30335</w:t>
+        </w:r>
+      </w:hyperlink>
+      <w:r>
+        <w:t>. Odporúčané je službu otvárať na zariadeniach so strednou až väčšou obrazovkou ( počítač, tablet ) v orientácií na šírku. Pre mobilné zariadenia s malou obrazovkou v orientácií na výšku nie je aplikácia dobre optimalizovaná a tým pádom neponúka plnohodnotný zážitok.</w:t>
       </w:r>
     </w:p>
     <w:sectPr>
-      <w:headerReference w:type="even" r:id="rId23"/>
-      <w:headerReference w:type="default" r:id="rId24"/>
-      <w:footerReference w:type="default" r:id="rId25"/>
-      <w:headerReference w:type="first" r:id="rId26"/>
-      <w:footerReference w:type="first" r:id="rId27"/>
+      <w:headerReference w:type="even" r:id="rId25"/>
+      <w:headerReference w:type="default" r:id="rId26"/>
+      <w:footerReference w:type="default" r:id="rId27"/>
+      <w:headerReference w:type="first" r:id="rId28"/>
+      <w:footerReference w:type="first" r:id="rId29"/>
       <w:pgSz w:w="11906" w:h="16838" w:code="9"/>
       <w:pgMar w:top="0" w:right="1701" w:bottom="1474" w:left="1701" w:header="709" w:footer="709" w:gutter="0"/>
       <w:pgNumType w:start="1"/>

</xml_diff>